<commit_message>
Update Bula de remédio
</commit_message>
<xml_diff>
--- a/Word/Tabulação/Bula de remédio.docx
+++ b/Word/Tabulação/Bula de remédio.docx
@@ -164,9 +164,10 @@
     </w:p>
     <w:p>
       <w:pPr>
+        <w:suppressLineNumbers w:val="false"/>
         <w:pBdr/>
         <w:tabs>
-          <w:tab w:val="left" w:leader="none" w:pos="3870"/>
+          <w:tab w:val="left" w:leader="dot" w:pos="3872"/>
         </w:tabs>
         <w:spacing w:after="0"/>
         <w:ind w:left="709"/>
@@ -206,9 +207,10 @@
     </w:p>
     <w:p>
       <w:pPr>
+        <w:suppressLineNumbers w:val="false"/>
         <w:pBdr/>
         <w:tabs>
-          <w:tab w:val="left" w:leader="none" w:pos="3870"/>
+          <w:tab w:val="left" w:leader="dot" w:pos="3872"/>
         </w:tabs>
         <w:spacing w:after="0"/>
         <w:ind w:left="709"/>
@@ -248,9 +250,10 @@
     </w:p>
     <w:p>
       <w:pPr>
+        <w:suppressLineNumbers w:val="false"/>
         <w:pBdr/>
         <w:tabs>
-          <w:tab w:val="left" w:leader="none" w:pos="3870"/>
+          <w:tab w:val="left" w:leader="dot" w:pos="3872"/>
         </w:tabs>
         <w:spacing w:after="0"/>
         <w:ind w:left="709"/>
@@ -290,9 +293,10 @@
     </w:p>
     <w:p>
       <w:pPr>
+        <w:suppressLineNumbers w:val="false"/>
         <w:pBdr/>
         <w:tabs>
-          <w:tab w:val="left" w:leader="none" w:pos="3870"/>
+          <w:tab w:val="left" w:leader="dot" w:pos="3872"/>
         </w:tabs>
         <w:spacing w:after="0"/>
         <w:ind w:left="709"/>
@@ -332,9 +336,10 @@
     </w:p>
     <w:p>
       <w:pPr>
+        <w:suppressLineNumbers w:val="false"/>
         <w:pBdr/>
         <w:tabs>
-          <w:tab w:val="left" w:leader="none" w:pos="3870"/>
+          <w:tab w:val="left" w:leader="dot" w:pos="3872"/>
         </w:tabs>
         <w:spacing w:after="0"/>
         <w:ind w:left="709"/>

</xml_diff>